<commit_message>
Chinh sua URD.docx va ve server activities diagrams
</commit_message>
<xml_diff>
--- a/UserRequirementDocument/URD.docx
+++ b/UserRequirementDocument/URD.docx
@@ -24,11 +24,20 @@
     <w:p>
       <w:pPr>
         <w:pStyle w:val="Heading2"/>
+        <w:rPr>
+          <w:b/>
+        </w:rPr>
       </w:pPr>
       <w:r>
+        <w:rPr>
+          <w:b/>
+        </w:rPr>
         <w:t>3.1</w:t>
       </w:r>
       <w:r>
+        <w:rPr>
+          <w:b/>
+        </w:rPr>
         <w:tab/>
         <w:t>Định nghĩa lại bài toán</w:t>
       </w:r>
@@ -211,11 +220,20 @@
     <w:p>
       <w:pPr>
         <w:pStyle w:val="Heading2"/>
+        <w:rPr>
+          <w:b/>
+        </w:rPr>
       </w:pPr>
       <w:r>
+        <w:rPr>
+          <w:b/>
+        </w:rPr>
         <w:t>3.2</w:t>
       </w:r>
       <w:r>
+        <w:rPr>
+          <w:b/>
+        </w:rPr>
         <w:tab/>
         <w:t>Phân tích và đặc tả yêu cầu</w:t>
       </w:r>
@@ -487,8 +505,6 @@
           <w:b/>
         </w:rPr>
       </w:pPr>
-      <w:bookmarkStart w:id="0" w:name="_GoBack"/>
-      <w:bookmarkEnd w:id="0"/>
     </w:p>
     <w:p>
       <w:pPr>
@@ -4138,6 +4154,41 @@
             <w:r>
               <w:t>Gửi dữ liệu về server</w:t>
             </w:r>
+            <w:r>
+              <w:t xml:space="preserve"> gôm có.</w:t>
+            </w:r>
+          </w:p>
+          <w:p>
+            <w:pPr>
+              <w:pStyle w:val="ListParagraph"/>
+              <w:ind w:left="0"/>
+              <w:jc w:val="both"/>
+            </w:pPr>
+            <w:r>
+              <w:t>Dữ liệu hóa đơn.</w:t>
+            </w:r>
+          </w:p>
+          <w:p>
+            <w:pPr>
+              <w:pStyle w:val="ListParagraph"/>
+              <w:ind w:left="0"/>
+              <w:jc w:val="both"/>
+            </w:pPr>
+            <w:r>
+              <w:t>Dữ liệu số lượng sản phẩm tồn.</w:t>
+            </w:r>
+          </w:p>
+          <w:p>
+            <w:pPr>
+              <w:pStyle w:val="ListParagraph"/>
+              <w:ind w:left="0"/>
+              <w:jc w:val="both"/>
+            </w:pPr>
+            <w:r>
+              <w:t>Dữ liệu báo cáo lỗi của người dùng hoặc hệ thống</w:t>
+            </w:r>
+            <w:bookmarkStart w:id="0" w:name="_GoBack"/>
+            <w:bookmarkEnd w:id="0"/>
           </w:p>
         </w:tc>
       </w:tr>

</xml_diff>

<commit_message>
Sua lai Tac nhan Nhan vien URD.docx, sua lai Serveractivity, ve Diagram cho Nhanvienbaotri
</commit_message>
<xml_diff>
--- a/UserRequirementDocument/URD.docx
+++ b/UserRequirementDocument/URD.docx
@@ -2151,11 +2151,25 @@
           <w:numId w:val="6"/>
         </w:numPr>
       </w:pPr>
+      <w:commentRangeStart w:id="0"/>
       <w:r>
         <w:rPr>
           <w:b/>
         </w:rPr>
-        <w:t>Mở khoang chứa</w:t>
+        <w:t>Khởi</w:t>
+      </w:r>
+      <w:commentRangeEnd w:id="0"/>
+      <w:r>
+        <w:rPr>
+          <w:rStyle w:val="CommentReference"/>
+        </w:rPr>
+        <w:commentReference w:id="0"/>
+      </w:r>
+      <w:r>
+        <w:rPr>
+          <w:b/>
+        </w:rPr>
+        <w:t xml:space="preserve"> động hệ thống</w:t>
       </w:r>
     </w:p>
     <w:tbl>
@@ -2205,10 +2219,7 @@
               <w:jc w:val="both"/>
             </w:pPr>
             <w:r>
-              <w:t xml:space="preserve">Nhân viên yêu cầu mở khoang chứa </w:t>
-            </w:r>
-            <w:r>
-              <w:t>sản phẩm và tiền</w:t>
+              <w:t>Nhân viên khởi động hệ thống bắt đầu phiên làm việc của máy</w:t>
             </w:r>
           </w:p>
         </w:tc>
@@ -2248,7 +2259,7 @@
               <w:jc w:val="both"/>
             </w:pPr>
             <w:r>
-              <w:t>Mã pin</w:t>
+              <w:t>Ấn nút nguồn</w:t>
             </w:r>
           </w:p>
         </w:tc>
@@ -2289,27 +2300,17 @@
               <w:jc w:val="both"/>
             </w:pPr>
             <w:r>
-              <w:t>Nhập mã pin bí mật của máy.</w:t>
-            </w:r>
-          </w:p>
-          <w:p>
-            <w:pPr>
-              <w:pStyle w:val="ListParagraph"/>
-              <w:ind w:left="0"/>
-              <w:jc w:val="both"/>
-            </w:pPr>
-            <w:r>
-              <w:t>Yêu cầu mô tơ mở khóa khoang chứa.</w:t>
-            </w:r>
-          </w:p>
-          <w:p>
-            <w:pPr>
-              <w:pStyle w:val="ListParagraph"/>
-              <w:ind w:left="0"/>
-              <w:jc w:val="both"/>
-            </w:pPr>
-            <w:r>
-              <w:t>Tắt hệ thống.</w:t>
+              <w:t>Sau khi khởi động xong OS.</w:t>
+            </w:r>
+          </w:p>
+          <w:p>
+            <w:pPr>
+              <w:pStyle w:val="ListParagraph"/>
+              <w:ind w:left="0"/>
+              <w:jc w:val="both"/>
+            </w:pPr>
+            <w:r>
+              <w:t>Khởi động phần mềm bán hàng</w:t>
             </w:r>
           </w:p>
         </w:tc>
@@ -2349,7 +2350,7 @@
               <w:jc w:val="both"/>
             </w:pPr>
             <w:r>
-              <w:t>NULL</w:t>
+              <w:t>Phần mềm bán hàng bắt đầu làm việc</w:t>
             </w:r>
           </w:p>
         </w:tc>
@@ -2357,7 +2358,8 @@
     </w:tbl>
     <w:p>
       <w:pPr>
-        <w:ind w:left="1080"/>
+        <w:pStyle w:val="ListParagraph"/>
+        <w:ind w:left="1440"/>
       </w:pPr>
     </w:p>
     <w:p>
@@ -2372,7 +2374,7 @@
         <w:rPr>
           <w:b/>
         </w:rPr>
-        <w:t>Nhập số lượng sản phẩm</w:t>
+        <w:t>Mở khoang chứa</w:t>
       </w:r>
     </w:p>
     <w:tbl>
@@ -2422,7 +2424,10 @@
               <w:jc w:val="both"/>
             </w:pPr>
             <w:r>
-              <w:t>Nhân viên nhập số lượng sản phẩm sẽ cho vào máy</w:t>
+              <w:t xml:space="preserve">Nhân viên yêu cầu mở khoang chứa </w:t>
+            </w:r>
+            <w:r>
+              <w:t>sản phẩm và tiền</w:t>
             </w:r>
           </w:p>
         </w:tc>
@@ -2462,7 +2467,7 @@
               <w:jc w:val="both"/>
             </w:pPr>
             <w:r>
-              <w:t>Giỏ hàng sẽ thêm vào</w:t>
+              <w:t>Mã pin</w:t>
             </w:r>
           </w:p>
         </w:tc>
@@ -2484,6 +2489,7 @@
                 <w:b/>
               </w:rPr>
             </w:pPr>
+            <w:bookmarkStart w:id="1" w:name="_GoBack"/>
             <w:r>
               <w:rPr>
                 <w:b/>
@@ -2503,21 +2509,32 @@
               <w:jc w:val="both"/>
             </w:pPr>
             <w:r>
-              <w:t>Sản phẩm và số lượng nhập vào dữ liệu tồn.</w:t>
-            </w:r>
-          </w:p>
-          <w:p>
-            <w:pPr>
-              <w:pStyle w:val="ListParagraph"/>
-              <w:ind w:left="0"/>
-              <w:jc w:val="both"/>
-            </w:pPr>
-            <w:r>
-              <w:t>Yêu cầu cập nhật lại khuyến mãi từ server.</w:t>
-            </w:r>
-          </w:p>
-        </w:tc>
-      </w:tr>
+              <w:t>Nhập mã pin bí mật của máy.</w:t>
+            </w:r>
+          </w:p>
+          <w:p>
+            <w:pPr>
+              <w:pStyle w:val="ListParagraph"/>
+              <w:ind w:left="0"/>
+              <w:jc w:val="both"/>
+            </w:pPr>
+            <w:r>
+              <w:t>Yêu cầu mô tơ mở khóa khoang chứa.</w:t>
+            </w:r>
+          </w:p>
+          <w:p>
+            <w:pPr>
+              <w:pStyle w:val="ListParagraph"/>
+              <w:ind w:left="0"/>
+              <w:jc w:val="both"/>
+            </w:pPr>
+            <w:r>
+              <w:t>Tắt hệ thống.</w:t>
+            </w:r>
+          </w:p>
+        </w:tc>
+      </w:tr>
+      <w:bookmarkEnd w:id="1"/>
       <w:tr>
         <w:trPr>
           <w:trHeight w:val="285"/>
@@ -2553,7 +2570,7 @@
               <w:jc w:val="both"/>
             </w:pPr>
             <w:r>
-              <w:t>Thông báo số lượng tồn đã được cập nhật chưa</w:t>
+              <w:t>NULL</w:t>
             </w:r>
           </w:p>
         </w:tc>
@@ -2577,7 +2594,7 @@
           <w:b/>
         </w:rPr>
         <w:lastRenderedPageBreak/>
-        <w:t>Cài đặt và bảo trì</w:t>
+        <w:t>Nhập số lượng sản phẩm</w:t>
       </w:r>
     </w:p>
     <w:tbl>
@@ -2627,10 +2644,7 @@
               <w:jc w:val="both"/>
             </w:pPr>
             <w:r>
-              <w:t xml:space="preserve">Nhân viên cấu mình máy </w:t>
-            </w:r>
-            <w:r>
-              <w:t>để hoạt động</w:t>
+              <w:t>Nhân viên nhập số lượng sản phẩm sẽ cho vào máy</w:t>
             </w:r>
           </w:p>
         </w:tc>
@@ -2670,7 +2684,7 @@
               <w:jc w:val="both"/>
             </w:pPr>
             <w:r>
-              <w:t>NULL</w:t>
+              <w:t>Giỏ hàng sẽ thêm vào</w:t>
             </w:r>
           </w:p>
         </w:tc>
@@ -2711,7 +2725,17 @@
               <w:jc w:val="both"/>
             </w:pPr>
             <w:r>
-              <w:t>Nhân viên cài đặt</w:t>
+              <w:t>Sản phẩm và số lượng nhập vào dữ liệu tồn.</w:t>
+            </w:r>
+          </w:p>
+          <w:p>
+            <w:pPr>
+              <w:pStyle w:val="ListParagraph"/>
+              <w:ind w:left="0"/>
+              <w:jc w:val="both"/>
+            </w:pPr>
+            <w:r>
+              <w:t>Yêu cầu cập nhật lại khuyến mãi từ server.</w:t>
             </w:r>
           </w:p>
         </w:tc>
@@ -2751,13 +2775,17 @@
               <w:jc w:val="both"/>
             </w:pPr>
             <w:r>
-              <w:t>NULL</w:t>
+              <w:t>Thông báo số lượng tồn đã được cập nhật chưa</w:t>
             </w:r>
           </w:p>
         </w:tc>
       </w:tr>
     </w:tbl>
-    <w:p/>
+    <w:p>
+      <w:pPr>
+        <w:ind w:left="1080"/>
+      </w:pPr>
+    </w:p>
     <w:p>
       <w:pPr>
         <w:pStyle w:val="ListParagraph"/>
@@ -2770,13 +2798,7 @@
         <w:rPr>
           <w:b/>
         </w:rPr>
-        <w:t xml:space="preserve">Cập nhật </w:t>
-      </w:r>
-      <w:r>
-        <w:rPr>
-          <w:b/>
-        </w:rPr>
-        <w:t>dữ liệu</w:t>
+        <w:t>Cài đặt và bảo trì</w:t>
       </w:r>
     </w:p>
     <w:tbl>
@@ -2826,7 +2848,10 @@
               <w:jc w:val="both"/>
             </w:pPr>
             <w:r>
-              <w:t>Hệ thống kiểm tra cập nhật phần mềm và khuyến mãi định kỳ</w:t>
+              <w:t xml:space="preserve">Nhân viên cấu mình máy </w:t>
+            </w:r>
+            <w:r>
+              <w:t>để hoạt động</w:t>
             </w:r>
           </w:p>
         </w:tc>
@@ -2866,13 +2891,7 @@
               <w:jc w:val="both"/>
             </w:pPr>
             <w:r>
-              <w:t>Dữ liệu</w:t>
-            </w:r>
-            <w:r>
-              <w:t>, dữ liệu</w:t>
-            </w:r>
-            <w:r>
-              <w:t xml:space="preserve"> khuyến mãi và bản cập nhật</w:t>
+              <w:t>NULL</w:t>
             </w:r>
           </w:p>
         </w:tc>
@@ -2913,17 +2932,7 @@
               <w:jc w:val="both"/>
             </w:pPr>
             <w:r>
-              <w:t>Đưa dữ liệu mới vào hệ thống (nếu có)</w:t>
-            </w:r>
-          </w:p>
-          <w:p>
-            <w:pPr>
-              <w:pStyle w:val="ListParagraph"/>
-              <w:ind w:left="0"/>
-              <w:jc w:val="both"/>
-            </w:pPr>
-            <w:r>
-              <w:t>Cài đặt bản cập nhật mới (nếu có)</w:t>
+              <w:t>Nhân viên cài đặt</w:t>
             </w:r>
           </w:p>
         </w:tc>
@@ -2963,45 +2972,13 @@
               <w:jc w:val="both"/>
             </w:pPr>
             <w:r>
-              <w:t>Dữ liệu</w:t>
-            </w:r>
-            <w:r>
-              <w:t>, dữ liệu</w:t>
-            </w:r>
-            <w:r>
-              <w:t xml:space="preserve"> khuyến mãi và phiên bản trong máy được cập nhật</w:t>
+              <w:t>NULL</w:t>
             </w:r>
           </w:p>
         </w:tc>
       </w:tr>
     </w:tbl>
-    <w:p>
-      <w:pPr>
-        <w:ind w:left="720"/>
-      </w:pPr>
-    </w:p>
-    <w:p>
-      <w:pPr>
-        <w:pStyle w:val="ListParagraph"/>
-        <w:numPr>
-          <w:ilvl w:val="0"/>
-          <w:numId w:val="5"/>
-        </w:numPr>
-        <w:rPr>
-          <w:b/>
-        </w:rPr>
-      </w:pPr>
-      <w:r>
-        <w:t xml:space="preserve">Tác nhân </w:t>
-      </w:r>
-      <w:r>
-        <w:rPr>
-          <w:b/>
-          <w:caps/>
-        </w:rPr>
-        <w:t>Hệ thống banking</w:t>
-      </w:r>
-    </w:p>
+    <w:p/>
     <w:p>
       <w:pPr>
         <w:pStyle w:val="ListParagraph"/>
@@ -3009,15 +2986,18 @@
           <w:ilvl w:val="0"/>
           <w:numId w:val="6"/>
         </w:numPr>
+      </w:pPr>
+      <w:r>
         <w:rPr>
           <w:b/>
         </w:rPr>
-      </w:pPr>
+        <w:t xml:space="preserve">Cập nhật </w:t>
+      </w:r>
       <w:r>
         <w:rPr>
           <w:b/>
         </w:rPr>
-        <w:t>Xác nhận mã pin</w:t>
+        <w:t>dữ liệu</w:t>
       </w:r>
     </w:p>
     <w:tbl>
@@ -3067,7 +3047,7 @@
               <w:jc w:val="both"/>
             </w:pPr>
             <w:r>
-              <w:t>Hệ thống banking xác nhận mã pin của chủ thẻ</w:t>
+              <w:t>Hệ thống kiểm tra cập nhật phần mềm và khuyến mãi định kỳ</w:t>
             </w:r>
           </w:p>
         </w:tc>
@@ -3107,7 +3087,13 @@
               <w:jc w:val="both"/>
             </w:pPr>
             <w:r>
-              <w:t>Đúng hoặc sai</w:t>
+              <w:t>Dữ liệu</w:t>
+            </w:r>
+            <w:r>
+              <w:t>, dữ liệu</w:t>
+            </w:r>
+            <w:r>
+              <w:t xml:space="preserve"> khuyến mãi và bản cập nhật</w:t>
             </w:r>
           </w:p>
         </w:tc>
@@ -3148,17 +3134,17 @@
               <w:jc w:val="both"/>
             </w:pPr>
             <w:r>
-              <w:t>Trả về mã số pin nhập vào đúng hay sai.</w:t>
-            </w:r>
-          </w:p>
-          <w:p>
-            <w:pPr>
-              <w:pStyle w:val="ListParagraph"/>
-              <w:ind w:left="0"/>
-              <w:jc w:val="both"/>
-            </w:pPr>
-            <w:r>
-              <w:t>Nếu sai yêu cầu nhập lại</w:t>
+              <w:t>Đưa dữ liệu mới vào hệ thống (nếu có)</w:t>
+            </w:r>
+          </w:p>
+          <w:p>
+            <w:pPr>
+              <w:pStyle w:val="ListParagraph"/>
+              <w:ind w:left="0"/>
+              <w:jc w:val="both"/>
+            </w:pPr>
+            <w:r>
+              <w:t>Cài đặt bản cập nhật mới (nếu có)</w:t>
             </w:r>
           </w:p>
         </w:tc>
@@ -3198,7 +3184,13 @@
               <w:jc w:val="both"/>
             </w:pPr>
             <w:r>
-              <w:t>Đúng hoặc sai</w:t>
+              <w:t>Dữ liệu</w:t>
+            </w:r>
+            <w:r>
+              <w:t>, dữ liệu</w:t>
+            </w:r>
+            <w:r>
+              <w:t xml:space="preserve"> khuyến mãi và phiên bản trong máy được cập nhật</w:t>
             </w:r>
           </w:p>
         </w:tc>
@@ -3206,12 +3198,30 @@
     </w:tbl>
     <w:p>
       <w:pPr>
+        <w:ind w:left="720"/>
+      </w:pPr>
+    </w:p>
+    <w:p>
+      <w:pPr>
         <w:pStyle w:val="ListParagraph"/>
-        <w:ind w:left="1440"/>
+        <w:numPr>
+          <w:ilvl w:val="0"/>
+          <w:numId w:val="5"/>
+        </w:numPr>
         <w:rPr>
           <w:b/>
         </w:rPr>
       </w:pPr>
+      <w:r>
+        <w:t xml:space="preserve">Tác nhân </w:t>
+      </w:r>
+      <w:r>
+        <w:rPr>
+          <w:b/>
+          <w:caps/>
+        </w:rPr>
+        <w:t>Hệ thống banking</w:t>
+      </w:r>
     </w:p>
     <w:p>
       <w:pPr>
@@ -3228,7 +3238,7 @@
         <w:rPr>
           <w:b/>
         </w:rPr>
-        <w:t>Xác nhận thanh toán</w:t>
+        <w:t>Xác nhận mã pin</w:t>
       </w:r>
     </w:p>
     <w:tbl>
@@ -3278,7 +3288,7 @@
               <w:jc w:val="both"/>
             </w:pPr>
             <w:r>
-              <w:t>Hệ thống banking xác nhận giao dịch</w:t>
+              <w:t>Hệ thống banking xác nhận mã pin của chủ thẻ</w:t>
             </w:r>
           </w:p>
         </w:tc>
@@ -3318,7 +3328,7 @@
               <w:jc w:val="both"/>
             </w:pPr>
             <w:r>
-              <w:t>Thông tin giao dịch thành công hoặc thất bại</w:t>
+              <w:t>Đúng hoặc sai</w:t>
             </w:r>
           </w:p>
         </w:tc>
@@ -3359,7 +3369,17 @@
               <w:jc w:val="both"/>
             </w:pPr>
             <w:r>
-              <w:t>Trả về thông tin giao dịch thành công gồm: số tiền, đơn vị, ngày giờ thanh toán, tên chủ thẻ</w:t>
+              <w:t>Trả về mã số pin nhập vào đúng hay sai.</w:t>
+            </w:r>
+          </w:p>
+          <w:p>
+            <w:pPr>
+              <w:pStyle w:val="ListParagraph"/>
+              <w:ind w:left="0"/>
+              <w:jc w:val="both"/>
+            </w:pPr>
+            <w:r>
+              <w:t>Nếu sai yêu cầu nhập lại</w:t>
             </w:r>
           </w:p>
         </w:tc>
@@ -3399,7 +3419,7 @@
               <w:jc w:val="both"/>
             </w:pPr>
             <w:r>
-              <w:t>Thông tin giao dịch thành công hoặc thất bại</w:t>
+              <w:t>Đúng hoặc sai</w:t>
             </w:r>
           </w:p>
         </w:tc>
@@ -3408,20 +3428,11 @@
     <w:p>
       <w:pPr>
         <w:pStyle w:val="ListParagraph"/>
-        <w:numPr>
-          <w:ilvl w:val="0"/>
-          <w:numId w:val="5"/>
-        </w:numPr>
-      </w:pPr>
-      <w:r>
-        <w:t xml:space="preserve">Tác nhân </w:t>
-      </w:r>
-      <w:r>
+        <w:ind w:left="1440"/>
         <w:rPr>
           <w:b/>
         </w:rPr>
-        <w:t>SERVER</w:t>
-      </w:r>
+      </w:pPr>
     </w:p>
     <w:p>
       <w:pPr>
@@ -3430,12 +3441,15 @@
           <w:ilvl w:val="0"/>
           <w:numId w:val="6"/>
         </w:numPr>
-      </w:pPr>
-      <w:r>
         <w:rPr>
           <w:b/>
         </w:rPr>
-        <w:t>Cập nhật giá cả</w:t>
+      </w:pPr>
+      <w:r>
+        <w:rPr>
+          <w:b/>
+        </w:rPr>
+        <w:t>Xác nhận thanh toán</w:t>
       </w:r>
     </w:p>
     <w:tbl>
@@ -3485,7 +3499,7 @@
               <w:jc w:val="both"/>
             </w:pPr>
             <w:r>
-              <w:t>Sever gửi về dữ liệu giá cả mới</w:t>
+              <w:t>Hệ thống banking xác nhận giao dịch</w:t>
             </w:r>
           </w:p>
         </w:tc>
@@ -3525,7 +3539,7 @@
               <w:jc w:val="both"/>
             </w:pPr>
             <w:r>
-              <w:t>Dữ liệu giá cả</w:t>
+              <w:t>Thông tin giao dịch thành công hoặc thất bại</w:t>
             </w:r>
           </w:p>
         </w:tc>
@@ -3566,7 +3580,7 @@
               <w:jc w:val="both"/>
             </w:pPr>
             <w:r>
-              <w:t>Chèn dữ liệu cũ bằng dữ liệu mới</w:t>
+              <w:t>Trả về thông tin giao dịch thành công gồm: số tiền, đơn vị, ngày giờ thanh toán, tên chủ thẻ</w:t>
             </w:r>
           </w:p>
         </w:tc>
@@ -3606,7 +3620,7 @@
               <w:jc w:val="both"/>
             </w:pPr>
             <w:r>
-              <w:t>Dữ liệu được cập nhật</w:t>
+              <w:t>Thông tin giao dịch thành công hoặc thất bại</w:t>
             </w:r>
           </w:p>
         </w:tc>
@@ -3615,8 +3629,20 @@
     <w:p>
       <w:pPr>
         <w:pStyle w:val="ListParagraph"/>
-        <w:ind w:left="1440"/>
-      </w:pPr>
+        <w:numPr>
+          <w:ilvl w:val="0"/>
+          <w:numId w:val="5"/>
+        </w:numPr>
+      </w:pPr>
+      <w:r>
+        <w:t xml:space="preserve">Tác nhân </w:t>
+      </w:r>
+      <w:r>
+        <w:rPr>
+          <w:b/>
+        </w:rPr>
+        <w:t>SERVER</w:t>
+      </w:r>
     </w:p>
     <w:p>
       <w:pPr>
@@ -3630,7 +3656,7 @@
         <w:rPr>
           <w:b/>
         </w:rPr>
-        <w:t>Cập nhật khuyến mãi</w:t>
+        <w:t>Cập nhật giá cả</w:t>
       </w:r>
     </w:p>
     <w:tbl>
@@ -3680,7 +3706,7 @@
               <w:jc w:val="both"/>
             </w:pPr>
             <w:r>
-              <w:t>Server gửi về dữ liệu khuyến mãi mới</w:t>
+              <w:t>Sever gửi về dữ liệu giá cả mới</w:t>
             </w:r>
           </w:p>
         </w:tc>
@@ -3720,7 +3746,7 @@
               <w:jc w:val="both"/>
             </w:pPr>
             <w:r>
-              <w:t>Dữ liệu khuyến mãi</w:t>
+              <w:t>Dữ liệu giá cả</w:t>
             </w:r>
           </w:p>
         </w:tc>
@@ -3821,11 +3847,25 @@
           <w:numId w:val="6"/>
         </w:numPr>
       </w:pPr>
+      <w:commentRangeStart w:id="2"/>
       <w:r>
         <w:rPr>
           <w:b/>
         </w:rPr>
-        <w:t>Cập nhật phần mềm</w:t>
+        <w:t>Cập</w:t>
+      </w:r>
+      <w:commentRangeEnd w:id="2"/>
+      <w:r>
+        <w:rPr>
+          <w:rStyle w:val="CommentReference"/>
+        </w:rPr>
+        <w:commentReference w:id="2"/>
+      </w:r>
+      <w:r>
+        <w:rPr>
+          <w:b/>
+        </w:rPr>
+        <w:t xml:space="preserve"> nhật khuyến mãi</w:t>
       </w:r>
     </w:p>
     <w:tbl>
@@ -3860,6 +3900,7 @@
               <w:rPr>
                 <w:b/>
               </w:rPr>
+              <w:lastRenderedPageBreak/>
               <w:t>Mô tả</w:t>
             </w:r>
           </w:p>
@@ -3875,7 +3916,7 @@
               <w:jc w:val="both"/>
             </w:pPr>
             <w:r>
-              <w:t>Server gửi về dữ liệu cập nhật</w:t>
+              <w:t>Server gửi về dữ liệu khuyến mãi mới</w:t>
             </w:r>
           </w:p>
         </w:tc>
@@ -3900,7 +3941,6 @@
               <w:rPr>
                 <w:b/>
               </w:rPr>
-              <w:lastRenderedPageBreak/>
               <w:t>Đầu vào</w:t>
             </w:r>
           </w:p>
@@ -3916,7 +3956,7 @@
               <w:jc w:val="both"/>
             </w:pPr>
             <w:r>
-              <w:t>Bản cập nhật</w:t>
+              <w:t>Dữ liệu khuyến mãi</w:t>
             </w:r>
           </w:p>
         </w:tc>
@@ -3957,7 +3997,7 @@
               <w:jc w:val="both"/>
             </w:pPr>
             <w:r>
-              <w:t>Cập nhật phần mềm</w:t>
+              <w:t>Chèn dữ liệu cũ bằng dữ liệu mới</w:t>
             </w:r>
           </w:p>
         </w:tc>
@@ -3997,7 +4037,7 @@
               <w:jc w:val="both"/>
             </w:pPr>
             <w:r>
-              <w:t>Bản cập nhật được cài đặt</w:t>
+              <w:t>Dữ liệu được cập nhật</w:t>
             </w:r>
           </w:p>
         </w:tc>
@@ -4021,7 +4061,7 @@
         <w:rPr>
           <w:b/>
         </w:rPr>
-        <w:t>Yêu cầu gửi báo cáo</w:t>
+        <w:t>Cập nhật phần mềm</w:t>
       </w:r>
     </w:p>
     <w:tbl>
@@ -4071,7 +4111,7 @@
               <w:jc w:val="both"/>
             </w:pPr>
             <w:r>
-              <w:t>Server gửi truy vấn yêu câu báo cáo</w:t>
+              <w:t>Server gửi về dữ liệu cập nhật</w:t>
             </w:r>
           </w:p>
         </w:tc>
@@ -4111,7 +4151,7 @@
               <w:jc w:val="both"/>
             </w:pPr>
             <w:r>
-              <w:t>Dữ liệu đơn hàng, dữ liệu tồn</w:t>
+              <w:t>Bản cập nhật</w:t>
             </w:r>
           </w:p>
         </w:tc>
@@ -4152,6 +4192,201 @@
               <w:jc w:val="both"/>
             </w:pPr>
             <w:r>
+              <w:t>Cập nhật phần mềm</w:t>
+            </w:r>
+          </w:p>
+        </w:tc>
+      </w:tr>
+      <w:tr>
+        <w:trPr>
+          <w:trHeight w:val="285"/>
+        </w:trPr>
+        <w:tc>
+          <w:tcPr>
+            <w:tcW w:w="1360" w:type="dxa"/>
+          </w:tcPr>
+          <w:p>
+            <w:pPr>
+              <w:pStyle w:val="ListParagraph"/>
+              <w:ind w:left="0"/>
+              <w:rPr>
+                <w:b/>
+              </w:rPr>
+            </w:pPr>
+            <w:r>
+              <w:rPr>
+                <w:b/>
+              </w:rPr>
+              <w:t>Đầu ra</w:t>
+            </w:r>
+          </w:p>
+        </w:tc>
+        <w:tc>
+          <w:tcPr>
+            <w:tcW w:w="6564" w:type="dxa"/>
+          </w:tcPr>
+          <w:p>
+            <w:pPr>
+              <w:pStyle w:val="ListParagraph"/>
+              <w:ind w:left="0"/>
+              <w:jc w:val="both"/>
+            </w:pPr>
+            <w:r>
+              <w:t>Bản cập nhật được cài đặt</w:t>
+            </w:r>
+          </w:p>
+        </w:tc>
+      </w:tr>
+    </w:tbl>
+    <w:p>
+      <w:pPr>
+        <w:pStyle w:val="ListParagraph"/>
+        <w:ind w:left="1440"/>
+      </w:pPr>
+    </w:p>
+    <w:p>
+      <w:pPr>
+        <w:pStyle w:val="ListParagraph"/>
+        <w:numPr>
+          <w:ilvl w:val="0"/>
+          <w:numId w:val="6"/>
+        </w:numPr>
+      </w:pPr>
+      <w:r>
+        <w:rPr>
+          <w:b/>
+        </w:rPr>
+        <w:t>Yêu cầu gửi báo cáo</w:t>
+      </w:r>
+    </w:p>
+    <w:tbl>
+      <w:tblPr>
+        <w:tblStyle w:val="GridTable3-Accent1"/>
+        <w:tblW w:w="7924" w:type="dxa"/>
+        <w:tblInd w:w="1090" w:type="dxa"/>
+        <w:tblLook w:val="0400" w:firstRow="0" w:lastRow="0" w:firstColumn="0" w:lastColumn="0" w:noHBand="0" w:noVBand="1"/>
+      </w:tblPr>
+      <w:tblGrid>
+        <w:gridCol w:w="1360"/>
+        <w:gridCol w:w="6564"/>
+      </w:tblGrid>
+      <w:tr>
+        <w:trPr>
+          <w:cnfStyle w:val="000000100000" w:firstRow="0" w:lastRow="0" w:firstColumn="0" w:lastColumn="0" w:oddVBand="0" w:evenVBand="0" w:oddHBand="1" w:evenHBand="0" w:firstRowFirstColumn="0" w:firstRowLastColumn="0" w:lastRowFirstColumn="0" w:lastRowLastColumn="0"/>
+          <w:trHeight w:val="302"/>
+        </w:trPr>
+        <w:tc>
+          <w:tcPr>
+            <w:tcW w:w="1360" w:type="dxa"/>
+          </w:tcPr>
+          <w:p>
+            <w:pPr>
+              <w:pStyle w:val="ListParagraph"/>
+              <w:ind w:left="0"/>
+              <w:rPr>
+                <w:b/>
+              </w:rPr>
+            </w:pPr>
+            <w:r>
+              <w:rPr>
+                <w:b/>
+              </w:rPr>
+              <w:t>Mô tả</w:t>
+            </w:r>
+          </w:p>
+        </w:tc>
+        <w:tc>
+          <w:tcPr>
+            <w:tcW w:w="6564" w:type="dxa"/>
+          </w:tcPr>
+          <w:p>
+            <w:pPr>
+              <w:pStyle w:val="ListParagraph"/>
+              <w:ind w:left="0"/>
+              <w:jc w:val="both"/>
+            </w:pPr>
+            <w:r>
+              <w:t>Server gửi truy vấn yêu câu báo cáo</w:t>
+            </w:r>
+          </w:p>
+        </w:tc>
+      </w:tr>
+      <w:tr>
+        <w:trPr>
+          <w:trHeight w:val="285"/>
+        </w:trPr>
+        <w:tc>
+          <w:tcPr>
+            <w:tcW w:w="1360" w:type="dxa"/>
+          </w:tcPr>
+          <w:p>
+            <w:pPr>
+              <w:pStyle w:val="ListParagraph"/>
+              <w:ind w:left="0"/>
+              <w:rPr>
+                <w:b/>
+              </w:rPr>
+            </w:pPr>
+            <w:r>
+              <w:rPr>
+                <w:b/>
+              </w:rPr>
+              <w:t>Đầu vào</w:t>
+            </w:r>
+          </w:p>
+        </w:tc>
+        <w:tc>
+          <w:tcPr>
+            <w:tcW w:w="6564" w:type="dxa"/>
+          </w:tcPr>
+          <w:p>
+            <w:pPr>
+              <w:pStyle w:val="ListParagraph"/>
+              <w:ind w:left="0"/>
+              <w:jc w:val="both"/>
+            </w:pPr>
+            <w:r>
+              <w:t>Dữ liệu đơn hàng, dữ liệu tồn</w:t>
+            </w:r>
+          </w:p>
+        </w:tc>
+      </w:tr>
+      <w:tr>
+        <w:trPr>
+          <w:cnfStyle w:val="000000100000" w:firstRow="0" w:lastRow="0" w:firstColumn="0" w:lastColumn="0" w:oddVBand="0" w:evenVBand="0" w:oddHBand="1" w:evenHBand="0" w:firstRowFirstColumn="0" w:firstRowLastColumn="0" w:lastRowFirstColumn="0" w:lastRowLastColumn="0"/>
+          <w:trHeight w:val="302"/>
+        </w:trPr>
+        <w:tc>
+          <w:tcPr>
+            <w:tcW w:w="1360" w:type="dxa"/>
+          </w:tcPr>
+          <w:p>
+            <w:pPr>
+              <w:pStyle w:val="ListParagraph"/>
+              <w:ind w:left="0"/>
+              <w:rPr>
+                <w:b/>
+              </w:rPr>
+            </w:pPr>
+            <w:r>
+              <w:rPr>
+                <w:b/>
+              </w:rPr>
+              <w:t>Xử lý</w:t>
+            </w:r>
+          </w:p>
+        </w:tc>
+        <w:tc>
+          <w:tcPr>
+            <w:tcW w:w="6564" w:type="dxa"/>
+          </w:tcPr>
+          <w:p>
+            <w:pPr>
+              <w:pStyle w:val="ListParagraph"/>
+              <w:ind w:left="0"/>
+              <w:jc w:val="both"/>
+            </w:pPr>
+            <w:r>
               <w:t>Gửi dữ liệu về server</w:t>
             </w:r>
             <w:r>
@@ -4187,8 +4422,6 @@
             <w:r>
               <w:t>Dữ liệu báo cáo lỗi của người dùng hoặc hệ thống</w:t>
             </w:r>
-            <w:bookmarkStart w:id="0" w:name="_GoBack"/>
-            <w:bookmarkEnd w:id="0"/>
           </w:p>
         </w:tc>
       </w:tr>
@@ -4260,6 +4493,57 @@
     </w:sectPr>
   </w:body>
 </w:document>
+</file>
+
+<file path=word/comments.xml><?xml version="1.0" encoding="utf-8"?>
+<w:comments xmlns:wpc="http://schemas.microsoft.com/office/word/2010/wordprocessingCanvas" xmlns:cx="http://schemas.microsoft.com/office/drawing/2014/chartex" xmlns:cx1="http://schemas.microsoft.com/office/drawing/2015/9/8/chartex" xmlns:cx2="http://schemas.microsoft.com/office/drawing/2015/10/21/chartex" xmlns:cx3="http://schemas.microsoft.com/office/drawing/2016/5/9/chartex" xmlns:cx4="http://schemas.microsoft.com/office/drawing/2016/5/10/chartex" xmlns:cx5="http://schemas.microsoft.com/office/drawing/2016/5/11/chartex" xmlns:cx6="http://schemas.microsoft.com/office/drawing/2016/5/12/chartex" xmlns:cx7="http://schemas.microsoft.com/office/drawing/2016/5/13/chartex" xmlns:cx8="http://schemas.microsoft.com/office/drawing/2016/5/14/chartex" xmlns:mc="http://schemas.openxmlformats.org/markup-compatibility/2006" xmlns:aink="http://schemas.microsoft.com/office/drawing/2016/ink" xmlns:am3d="http://schemas.microsoft.com/office/drawing/2017/model3d" xmlns:o="urn:schemas-microsoft-com:office:office" xmlns:r="http://schemas.openxmlformats.org/officeDocument/2006/relationships" xmlns:m="http://schemas.openxmlformats.org/officeDocument/2006/math" xmlns:v="urn:schemas-microsoft-com:vml" xmlns:wp14="http://schemas.microsoft.com/office/word/2010/wordprocessingDrawing" xmlns:wp="http://schemas.openxmlformats.org/drawingml/2006/wordprocessingDrawing" xmlns:w10="urn:schemas-microsoft-com:office:word" xmlns:w="http://schemas.openxmlformats.org/wordprocessingml/2006/main" xmlns:w14="http://schemas.microsoft.com/office/word/2010/wordml" xmlns:w15="http://schemas.microsoft.com/office/word/2012/wordml" xmlns:w16cid="http://schemas.microsoft.com/office/word/2016/wordml/cid" xmlns:w16se="http://schemas.microsoft.com/office/word/2015/wordml/symex" xmlns:wpg="http://schemas.microsoft.com/office/word/2010/wordprocessingGroup" xmlns:wpi="http://schemas.microsoft.com/office/word/2010/wordprocessingInk" xmlns:wne="http://schemas.microsoft.com/office/word/2006/wordml" xmlns:wps="http://schemas.microsoft.com/office/word/2010/wordprocessingShape" mc:Ignorable="w14 w15 w16se w16cid wp14">
+  <w:comment w:id="0" w:author="Công Vũ Chí" w:date="2018-12-09T11:30:00Z" w:initials="CVC">
+    <w:p>
+      <w:pPr>
+        <w:pStyle w:val="CommentText"/>
+      </w:pPr>
+      <w:r>
+        <w:rPr>
+          <w:rStyle w:val="CommentReference"/>
+        </w:rPr>
+        <w:annotationRef/>
+      </w:r>
+      <w:r>
+        <w:t>Thêm mới useCase</w:t>
+      </w:r>
+    </w:p>
+  </w:comment>
+  <w:comment w:id="2" w:author="Công Vũ Chí" w:date="2018-12-09T11:24:00Z" w:initials="CVC">
+    <w:p>
+      <w:pPr>
+        <w:pStyle w:val="CommentText"/>
+      </w:pPr>
+      <w:r>
+        <w:rPr>
+          <w:rStyle w:val="CommentReference"/>
+        </w:rPr>
+        <w:annotationRef/>
+      </w:r>
+      <w:r>
+        <w:t>Có nên gộp 2 cái cập nhật này với bên trên làm một giống với activity diagrams không?</w:t>
+      </w:r>
+    </w:p>
+  </w:comment>
+</w:comments>
+</file>
+
+<file path=word/commentsExtended.xml><?xml version="1.0" encoding="utf-8"?>
+<w15:commentsEx xmlns:wpc="http://schemas.microsoft.com/office/word/2010/wordprocessingCanvas" xmlns:cx="http://schemas.microsoft.com/office/drawing/2014/chartex" xmlns:cx1="http://schemas.microsoft.com/office/drawing/2015/9/8/chartex" xmlns:cx2="http://schemas.microsoft.com/office/drawing/2015/10/21/chartex" xmlns:cx3="http://schemas.microsoft.com/office/drawing/2016/5/9/chartex" xmlns:cx4="http://schemas.microsoft.com/office/drawing/2016/5/10/chartex" xmlns:cx5="http://schemas.microsoft.com/office/drawing/2016/5/11/chartex" xmlns:cx6="http://schemas.microsoft.com/office/drawing/2016/5/12/chartex" xmlns:cx7="http://schemas.microsoft.com/office/drawing/2016/5/13/chartex" xmlns:cx8="http://schemas.microsoft.com/office/drawing/2016/5/14/chartex" xmlns:mc="http://schemas.openxmlformats.org/markup-compatibility/2006" xmlns:aink="http://schemas.microsoft.com/office/drawing/2016/ink" xmlns:am3d="http://schemas.microsoft.com/office/drawing/2017/model3d" xmlns:o="urn:schemas-microsoft-com:office:office" xmlns:r="http://schemas.openxmlformats.org/officeDocument/2006/relationships" xmlns:m="http://schemas.openxmlformats.org/officeDocument/2006/math" xmlns:v="urn:schemas-microsoft-com:vml" xmlns:wp14="http://schemas.microsoft.com/office/word/2010/wordprocessingDrawing" xmlns:wp="http://schemas.openxmlformats.org/drawingml/2006/wordprocessingDrawing" xmlns:w10="urn:schemas-microsoft-com:office:word" xmlns:w="http://schemas.openxmlformats.org/wordprocessingml/2006/main" xmlns:w14="http://schemas.microsoft.com/office/word/2010/wordml" xmlns:w15="http://schemas.microsoft.com/office/word/2012/wordml" xmlns:w16cid="http://schemas.microsoft.com/office/word/2016/wordml/cid" xmlns:w16se="http://schemas.microsoft.com/office/word/2015/wordml/symex" xmlns:wpg="http://schemas.microsoft.com/office/word/2010/wordprocessingGroup" xmlns:wpi="http://schemas.microsoft.com/office/word/2010/wordprocessingInk" xmlns:wne="http://schemas.microsoft.com/office/word/2006/wordml" xmlns:wps="http://schemas.microsoft.com/office/word/2010/wordprocessingShape" mc:Ignorable="w14 w15 w16se w16cid wp14">
+  <w15:commentEx w15:paraId="6B7AA49E" w15:done="0"/>
+  <w15:commentEx w15:paraId="5E78D427" w15:done="0"/>
+</w15:commentsEx>
+</file>
+
+<file path=word/commentsIds.xml><?xml version="1.0" encoding="utf-8"?>
+<w16cid:commentsIds xmlns:wpc="http://schemas.microsoft.com/office/word/2010/wordprocessingCanvas" xmlns:cx="http://schemas.microsoft.com/office/drawing/2014/chartex" xmlns:cx1="http://schemas.microsoft.com/office/drawing/2015/9/8/chartex" xmlns:cx2="http://schemas.microsoft.com/office/drawing/2015/10/21/chartex" xmlns:cx3="http://schemas.microsoft.com/office/drawing/2016/5/9/chartex" xmlns:cx4="http://schemas.microsoft.com/office/drawing/2016/5/10/chartex" xmlns:cx5="http://schemas.microsoft.com/office/drawing/2016/5/11/chartex" xmlns:cx6="http://schemas.microsoft.com/office/drawing/2016/5/12/chartex" xmlns:cx7="http://schemas.microsoft.com/office/drawing/2016/5/13/chartex" xmlns:cx8="http://schemas.microsoft.com/office/drawing/2016/5/14/chartex" xmlns:mc="http://schemas.openxmlformats.org/markup-compatibility/2006" xmlns:aink="http://schemas.microsoft.com/office/drawing/2016/ink" xmlns:am3d="http://schemas.microsoft.com/office/drawing/2017/model3d" xmlns:o="urn:schemas-microsoft-com:office:office" xmlns:r="http://schemas.openxmlformats.org/officeDocument/2006/relationships" xmlns:m="http://schemas.openxmlformats.org/officeDocument/2006/math" xmlns:v="urn:schemas-microsoft-com:vml" xmlns:wp14="http://schemas.microsoft.com/office/word/2010/wordprocessingDrawing" xmlns:wp="http://schemas.openxmlformats.org/drawingml/2006/wordprocessingDrawing" xmlns:w10="urn:schemas-microsoft-com:office:word" xmlns:w="http://schemas.openxmlformats.org/wordprocessingml/2006/main" xmlns:w14="http://schemas.microsoft.com/office/word/2010/wordml" xmlns:w15="http://schemas.microsoft.com/office/word/2012/wordml" xmlns:w16cid="http://schemas.microsoft.com/office/word/2016/wordml/cid" xmlns:w16se="http://schemas.microsoft.com/office/word/2015/wordml/symex" xmlns:wpg="http://schemas.microsoft.com/office/word/2010/wordprocessingGroup" xmlns:wpi="http://schemas.microsoft.com/office/word/2010/wordprocessingInk" xmlns:wne="http://schemas.microsoft.com/office/word/2006/wordml" xmlns:wps="http://schemas.microsoft.com/office/word/2010/wordprocessingShape" mc:Ignorable="w14 w15 w16se w16cid wp14">
+  <w16cid:commentId w16cid:paraId="6B7AA49E" w16cid:durableId="1FB77B64"/>
+  <w16cid:commentId w16cid:paraId="5E78D427" w16cid:durableId="1FB779DC"/>
+</w16cid:commentsIds>
 </file>
 
 <file path=word/numbering.xml><?xml version="1.0" encoding="utf-8"?>
@@ -4808,7 +5092,7 @@
   <w:abstractNum w:abstractNumId="5" w15:restartNumberingAfterBreak="0">
     <w:nsid w:val="73071C54"/>
     <w:multiLevelType w:val="hybridMultilevel"/>
-    <w:tmpl w:val="D7020BCE"/>
+    <w:tmpl w:val="EA8ECAB4"/>
     <w:lvl w:ilvl="0" w:tplc="04090001">
       <w:start w:val="1"/>
       <w:numFmt w:val="bullet"/>
@@ -4937,6 +5221,14 @@
     <w:abstractNumId w:val="5"/>
   </w:num>
 </w:numbering>
+</file>
+
+<file path=word/people.xml><?xml version="1.0" encoding="utf-8"?>
+<w15:people xmlns:wpc="http://schemas.microsoft.com/office/word/2010/wordprocessingCanvas" xmlns:cx="http://schemas.microsoft.com/office/drawing/2014/chartex" xmlns:cx1="http://schemas.microsoft.com/office/drawing/2015/9/8/chartex" xmlns:cx2="http://schemas.microsoft.com/office/drawing/2015/10/21/chartex" xmlns:cx3="http://schemas.microsoft.com/office/drawing/2016/5/9/chartex" xmlns:cx4="http://schemas.microsoft.com/office/drawing/2016/5/10/chartex" xmlns:cx5="http://schemas.microsoft.com/office/drawing/2016/5/11/chartex" xmlns:cx6="http://schemas.microsoft.com/office/drawing/2016/5/12/chartex" xmlns:cx7="http://schemas.microsoft.com/office/drawing/2016/5/13/chartex" xmlns:cx8="http://schemas.microsoft.com/office/drawing/2016/5/14/chartex" xmlns:mc="http://schemas.openxmlformats.org/markup-compatibility/2006" xmlns:aink="http://schemas.microsoft.com/office/drawing/2016/ink" xmlns:am3d="http://schemas.microsoft.com/office/drawing/2017/model3d" xmlns:o="urn:schemas-microsoft-com:office:office" xmlns:r="http://schemas.openxmlformats.org/officeDocument/2006/relationships" xmlns:m="http://schemas.openxmlformats.org/officeDocument/2006/math" xmlns:v="urn:schemas-microsoft-com:vml" xmlns:wp14="http://schemas.microsoft.com/office/word/2010/wordprocessingDrawing" xmlns:wp="http://schemas.openxmlformats.org/drawingml/2006/wordprocessingDrawing" xmlns:w10="urn:schemas-microsoft-com:office:word" xmlns:w="http://schemas.openxmlformats.org/wordprocessingml/2006/main" xmlns:w14="http://schemas.microsoft.com/office/word/2010/wordml" xmlns:w15="http://schemas.microsoft.com/office/word/2012/wordml" xmlns:w16cid="http://schemas.microsoft.com/office/word/2016/wordml/cid" xmlns:w16se="http://schemas.microsoft.com/office/word/2015/wordml/symex" xmlns:wpg="http://schemas.microsoft.com/office/word/2010/wordprocessingGroup" xmlns:wpi="http://schemas.microsoft.com/office/word/2010/wordprocessingInk" xmlns:wne="http://schemas.microsoft.com/office/word/2006/wordml" xmlns:wps="http://schemas.microsoft.com/office/word/2010/wordprocessingShape" mc:Ignorable="w14 w15 w16se w16cid wp14">
+  <w15:person w15:author="Công Vũ Chí">
+    <w15:presenceInfo w15:providerId="Windows Live" w15:userId="768ce56b64a29c7b"/>
+  </w15:person>
+</w15:people>
 </file>
 
 <file path=word/styles.xml><?xml version="1.0" encoding="utf-8"?>
@@ -5599,6 +5891,104 @@
       </w:tcPr>
     </w:tblStylePr>
   </w:style>
+  <w:style w:type="character" w:styleId="CommentReference">
+    <w:name w:val="annotation reference"/>
+    <w:basedOn w:val="DefaultParagraphFont"/>
+    <w:uiPriority w:val="99"/>
+    <w:semiHidden/>
+    <w:unhideWhenUsed/>
+    <w:rsid w:val="009000D1"/>
+    <w:rPr>
+      <w:sz w:val="16"/>
+      <w:szCs w:val="16"/>
+    </w:rPr>
+  </w:style>
+  <w:style w:type="paragraph" w:styleId="CommentText">
+    <w:name w:val="annotation text"/>
+    <w:basedOn w:val="Normal"/>
+    <w:link w:val="CommentTextChar"/>
+    <w:uiPriority w:val="99"/>
+    <w:semiHidden/>
+    <w:unhideWhenUsed/>
+    <w:rsid w:val="009000D1"/>
+    <w:pPr>
+      <w:spacing w:line="240" w:lineRule="auto"/>
+    </w:pPr>
+    <w:rPr>
+      <w:sz w:val="20"/>
+      <w:szCs w:val="20"/>
+    </w:rPr>
+  </w:style>
+  <w:style w:type="character" w:customStyle="1" w:styleId="CommentTextChar">
+    <w:name w:val="Comment Text Char"/>
+    <w:basedOn w:val="DefaultParagraphFont"/>
+    <w:link w:val="CommentText"/>
+    <w:uiPriority w:val="99"/>
+    <w:semiHidden/>
+    <w:rsid w:val="009000D1"/>
+    <w:rPr>
+      <w:sz w:val="20"/>
+      <w:szCs w:val="20"/>
+    </w:rPr>
+  </w:style>
+  <w:style w:type="paragraph" w:styleId="CommentSubject">
+    <w:name w:val="annotation subject"/>
+    <w:basedOn w:val="CommentText"/>
+    <w:next w:val="CommentText"/>
+    <w:link w:val="CommentSubjectChar"/>
+    <w:uiPriority w:val="99"/>
+    <w:semiHidden/>
+    <w:unhideWhenUsed/>
+    <w:rsid w:val="009000D1"/>
+    <w:rPr>
+      <w:b/>
+      <w:bCs/>
+    </w:rPr>
+  </w:style>
+  <w:style w:type="character" w:customStyle="1" w:styleId="CommentSubjectChar">
+    <w:name w:val="Comment Subject Char"/>
+    <w:basedOn w:val="CommentTextChar"/>
+    <w:link w:val="CommentSubject"/>
+    <w:uiPriority w:val="99"/>
+    <w:semiHidden/>
+    <w:rsid w:val="009000D1"/>
+    <w:rPr>
+      <w:b/>
+      <w:bCs/>
+      <w:sz w:val="20"/>
+      <w:szCs w:val="20"/>
+    </w:rPr>
+  </w:style>
+  <w:style w:type="paragraph" w:styleId="BalloonText">
+    <w:name w:val="Balloon Text"/>
+    <w:basedOn w:val="Normal"/>
+    <w:link w:val="BalloonTextChar"/>
+    <w:uiPriority w:val="99"/>
+    <w:semiHidden/>
+    <w:unhideWhenUsed/>
+    <w:rsid w:val="009000D1"/>
+    <w:pPr>
+      <w:spacing w:after="0" w:line="240" w:lineRule="auto"/>
+    </w:pPr>
+    <w:rPr>
+      <w:rFonts w:ascii="Segoe UI" w:hAnsi="Segoe UI" w:cs="Segoe UI"/>
+      <w:sz w:val="18"/>
+      <w:szCs w:val="18"/>
+    </w:rPr>
+  </w:style>
+  <w:style w:type="character" w:customStyle="1" w:styleId="BalloonTextChar">
+    <w:name w:val="Balloon Text Char"/>
+    <w:basedOn w:val="DefaultParagraphFont"/>
+    <w:link w:val="BalloonText"/>
+    <w:uiPriority w:val="99"/>
+    <w:semiHidden/>
+    <w:rsid w:val="009000D1"/>
+    <w:rPr>
+      <w:rFonts w:ascii="Segoe UI" w:hAnsi="Segoe UI" w:cs="Segoe UI"/>
+      <w:sz w:val="18"/>
+      <w:szCs w:val="18"/>
+    </w:rPr>
+  </w:style>
 </w:styles>
 </file>
 

</xml_diff>